<commit_message>
Updating formatting and a few titles in the existing files
</commit_message>
<xml_diff>
--- a/I1/Completed/ABM-0-I1-Iteration-Plan-E1.docx
+++ b/I1/Completed/ABM-0-I1-Iteration-Plan-E1.docx
@@ -124,8 +124,12 @@
     <w:p>
       <w:pPr>
         <w:sectPr>
-          <w:headerReference w:type="default" r:id="rId7"/>
-          <w:footerReference w:type="even" r:id="rId8"/>
+          <w:headerReference w:type="even" r:id="rId7"/>
+          <w:headerReference w:type="default" r:id="rId8"/>
+          <w:footerReference w:type="even" r:id="rId9"/>
+          <w:footerReference w:type="default" r:id="rId10"/>
+          <w:headerReference w:type="first" r:id="rId11"/>
+          <w:footerReference w:type="first" r:id="rId12"/>
           <w:pgSz w:w="12240" w:h="15840" w:code="1"/>
           <w:pgMar w:top="1440" w:right="1440" w:bottom="1440" w:left="1440" w:header="708" w:footer="708" w:gutter="0"/>
           <w:cols w:space="708"/>
@@ -169,12 +173,6 @@
         <w:gridCol w:w="2304"/>
       </w:tblGrid>
       <w:tr>
-        <w:tblPrEx>
-          <w:tblCellMar>
-            <w:top w:w="0" w:type="dxa"/>
-            <w:bottom w:w="0" w:type="dxa"/>
-          </w:tblCellMar>
-        </w:tblPrEx>
         <w:tc>
           <w:tcPr>
             <w:tcW w:w="2304" w:type="dxa"/>
@@ -265,12 +263,6 @@
         </w:tc>
       </w:tr>
       <w:tr>
-        <w:tblPrEx>
-          <w:tblCellMar>
-            <w:top w:w="0" w:type="dxa"/>
-            <w:bottom w:w="0" w:type="dxa"/>
-          </w:tblCellMar>
-        </w:tblPrEx>
         <w:tc>
           <w:tcPr>
             <w:tcW w:w="2304" w:type="dxa"/>
@@ -355,12 +347,6 @@
         </w:tc>
       </w:tr>
       <w:tr>
-        <w:tblPrEx>
-          <w:tblCellMar>
-            <w:top w:w="0" w:type="dxa"/>
-            <w:bottom w:w="0" w:type="dxa"/>
-          </w:tblCellMar>
-        </w:tblPrEx>
         <w:tc>
           <w:tcPr>
             <w:tcW w:w="2304" w:type="dxa"/>
@@ -403,12 +389,6 @@
         </w:tc>
       </w:tr>
       <w:tr>
-        <w:tblPrEx>
-          <w:tblCellMar>
-            <w:top w:w="0" w:type="dxa"/>
-            <w:bottom w:w="0" w:type="dxa"/>
-          </w:tblCellMar>
-        </w:tblPrEx>
         <w:tc>
           <w:tcPr>
             <w:tcW w:w="2304" w:type="dxa"/>
@@ -451,12 +431,6 @@
         </w:tc>
       </w:tr>
       <w:tr>
-        <w:tblPrEx>
-          <w:tblCellMar>
-            <w:top w:w="0" w:type="dxa"/>
-            <w:bottom w:w="0" w:type="dxa"/>
-          </w:tblCellMar>
-        </w:tblPrEx>
         <w:tc>
           <w:tcPr>
             <w:tcW w:w="2304" w:type="dxa"/>
@@ -1480,95 +1454,95 @@
       <w:pPr>
         <w:pStyle w:val="Heading1"/>
       </w:pPr>
-      <w:bookmarkStart w:id="0" w:name="_Toc368672673"/>
+      <w:bookmarkStart w:id="1" w:name="_Toc368672673"/>
       <w:r>
         <w:rPr>
           <w:lang w:val="bg-BG"/>
         </w:rPr>
         <w:t>Въведение</w:t>
-      </w:r>
-      <w:bookmarkEnd w:id="0"/>
-    </w:p>
-    <w:p>
-      <w:pPr>
-        <w:pStyle w:val="Heading2"/>
-      </w:pPr>
-      <w:bookmarkStart w:id="1" w:name="_Toc368672674"/>
-      <w:r>
-        <w:rPr>
-          <w:lang w:val="bg-BG"/>
-        </w:rPr>
-        <w:t>Цел</w:t>
       </w:r>
       <w:bookmarkEnd w:id="1"/>
     </w:p>
     <w:p>
       <w:pPr>
-        <w:rPr>
-          <w:lang w:val="bg-BG"/>
-        </w:rPr>
-      </w:pPr>
-      <w:r>
-        <w:rPr>
-          <w:lang w:val="bg-BG"/>
-        </w:rPr>
-        <w:t>Целта на детайлния план на итерация е да даде подробно описание на дейностите, които екип едно ще извърши</w:t>
-      </w:r>
-      <w:r>
-        <w:rPr>
-          <w:lang w:val="bg-BG"/>
-        </w:rPr>
-        <w:t xml:space="preserve"> по изпълнението на проекта, които са част от </w:t>
-      </w:r>
-      <w:r>
-        <w:rPr>
-          <w:lang w:val="bg-BG"/>
-        </w:rPr>
-        <w:t xml:space="preserve">първата фаза на </w:t>
-      </w:r>
-      <w:r>
-        <w:rPr>
-          <w:lang w:val="bg-BG"/>
-        </w:rPr>
-        <w:t>детайлизиране</w:t>
-      </w:r>
-      <w:r>
-        <w:rPr>
-          <w:lang w:val="bg-BG"/>
-        </w:rPr>
-        <w:t xml:space="preserve"> (</w:t>
-      </w:r>
-      <w:r>
-        <w:t>E</w:t>
-      </w:r>
-      <w:r>
-        <w:rPr>
-          <w:lang w:val="ru-RU"/>
-        </w:rPr>
-        <w:t>1)</w:t>
-      </w:r>
-      <w:r>
-        <w:rPr>
-          <w:lang w:val="bg-BG"/>
-        </w:rPr>
-        <w:t>.</w:t>
-      </w:r>
+        <w:pStyle w:val="Heading2"/>
+      </w:pPr>
+      <w:bookmarkStart w:id="2" w:name="_Toc368672674"/>
+      <w:r>
+        <w:rPr>
+          <w:lang w:val="bg-BG"/>
+        </w:rPr>
+        <w:t>Цел</w:t>
+      </w:r>
+      <w:bookmarkEnd w:id="2"/>
     </w:p>
     <w:p>
       <w:pPr>
+        <w:rPr>
+          <w:lang w:val="bg-BG"/>
+        </w:rPr>
+      </w:pPr>
+      <w:r>
+        <w:rPr>
+          <w:lang w:val="bg-BG"/>
+        </w:rPr>
+        <w:t>Целта на детайлния план на итерация е да даде подробно описание на дейностите, които екип едно ще извърши</w:t>
+      </w:r>
+      <w:r>
+        <w:rPr>
+          <w:lang w:val="bg-BG"/>
+        </w:rPr>
+        <w:t xml:space="preserve"> по изпълнението на проекта, които са част от </w:t>
+      </w:r>
+      <w:r>
+        <w:rPr>
+          <w:lang w:val="bg-BG"/>
+        </w:rPr>
+        <w:t xml:space="preserve">първата фаза на </w:t>
+      </w:r>
+      <w:r>
+        <w:rPr>
+          <w:lang w:val="bg-BG"/>
+        </w:rPr>
+        <w:t>детайлизиране</w:t>
+      </w:r>
+      <w:r>
+        <w:rPr>
+          <w:lang w:val="bg-BG"/>
+        </w:rPr>
+        <w:t xml:space="preserve"> (</w:t>
+      </w:r>
+      <w:r>
+        <w:t>E</w:t>
+      </w:r>
+      <w:r>
+        <w:rPr>
+          <w:lang w:val="ru-RU"/>
+        </w:rPr>
+        <w:t>1)</w:t>
+      </w:r>
+      <w:r>
+        <w:rPr>
+          <w:lang w:val="bg-BG"/>
+        </w:rPr>
+        <w:t>.</w:t>
+      </w:r>
+    </w:p>
+    <w:p>
+      <w:pPr>
         <w:pStyle w:val="Heading2"/>
         <w:rPr>
           <w:lang w:val="bg-BG"/>
         </w:rPr>
       </w:pPr>
-      <w:bookmarkStart w:id="2" w:name="_Toc368672675"/>
+      <w:bookmarkStart w:id="3" w:name="_Toc368672675"/>
       <w:r>
         <w:rPr>
           <w:lang w:val="bg-BG"/>
         </w:rPr>
         <w:t>Обхват</w:t>
       </w:r>
-      <w:bookmarkEnd w:id="2"/>
+      <w:bookmarkEnd w:id="3"/>
     </w:p>
     <w:p>
       <w:r>
@@ -1861,18 +1835,18 @@
           <w:lang w:val="bg-BG"/>
         </w:rPr>
       </w:pPr>
-      <w:bookmarkStart w:id="3" w:name="_Toc456598589"/>
-      <w:bookmarkStart w:id="4" w:name="_Toc456600920"/>
-      <w:bookmarkStart w:id="5" w:name="_Toc368672676"/>
+      <w:bookmarkStart w:id="4" w:name="_Toc456598589"/>
+      <w:bookmarkStart w:id="5" w:name="_Toc456600920"/>
+      <w:bookmarkStart w:id="6" w:name="_Toc368672676"/>
       <w:r>
         <w:rPr>
           <w:lang w:val="bg-BG"/>
         </w:rPr>
         <w:t>Дефиниции, съкращения, акроними</w:t>
       </w:r>
-      <w:bookmarkEnd w:id="3"/>
       <w:bookmarkEnd w:id="4"/>
       <w:bookmarkEnd w:id="5"/>
+      <w:bookmarkEnd w:id="6"/>
     </w:p>
     <w:p>
       <w:pPr>
@@ -1903,14 +1877,14 @@
       <w:pPr>
         <w:pStyle w:val="Heading2"/>
       </w:pPr>
-      <w:bookmarkStart w:id="6" w:name="_Toc368672677"/>
+      <w:bookmarkStart w:id="7" w:name="_Toc368672677"/>
       <w:r>
         <w:rPr>
           <w:lang w:val="bg-BG"/>
         </w:rPr>
         <w:t>Преглед</w:t>
       </w:r>
-      <w:bookmarkEnd w:id="6"/>
+      <w:bookmarkEnd w:id="7"/>
     </w:p>
     <w:p>
       <w:pPr>
@@ -1953,14 +1927,14 @@
           <w:lang w:val="bg-BG"/>
         </w:rPr>
       </w:pPr>
-      <w:bookmarkStart w:id="7" w:name="_Toc368672678"/>
+      <w:bookmarkStart w:id="8" w:name="_Toc368672678"/>
       <w:r>
         <w:rPr>
           <w:lang w:val="bg-BG"/>
         </w:rPr>
         <w:t>План</w:t>
       </w:r>
-      <w:bookmarkEnd w:id="7"/>
+      <w:bookmarkEnd w:id="8"/>
     </w:p>
     <w:p>
       <w:pPr>
@@ -2488,8 +2462,6 @@
               </w:rPr>
               <w:t>10</w:t>
             </w:r>
-            <w:bookmarkStart w:id="8" w:name="_GoBack"/>
-            <w:bookmarkEnd w:id="8"/>
             <w:r>
               <w:rPr>
                 <w:sz w:val="20"/>
@@ -3412,10 +3384,10 @@
       </w:pPr>
     </w:p>
     <w:sectPr>
-      <w:headerReference w:type="default" r:id="rId9"/>
-      <w:footerReference w:type="default" r:id="rId10"/>
-      <w:headerReference w:type="first" r:id="rId11"/>
-      <w:footerReference w:type="first" r:id="rId12"/>
+      <w:headerReference w:type="default" r:id="rId13"/>
+      <w:footerReference w:type="default" r:id="rId14"/>
+      <w:headerReference w:type="first" r:id="rId15"/>
+      <w:footerReference w:type="first" r:id="rId16"/>
       <w:pgSz w:w="12240" w:h="15840" w:code="1"/>
       <w:pgMar w:top="1440" w:right="1440" w:bottom="1440" w:left="1440" w:header="708" w:footer="708" w:gutter="0"/>
       <w:cols w:space="708"/>
@@ -3482,6 +3454,26 @@
 </file>
 
 <file path=word/footer2.xml><?xml version="1.0" encoding="utf-8"?>
+<w:ftr xmlns:wpc="http://schemas.microsoft.com/office/word/2010/wordprocessingCanvas" xmlns:mc="http://schemas.openxmlformats.org/markup-compatibility/2006" xmlns:o="urn:schemas-microsoft-com:office:office" xmlns:r="http://schemas.openxmlformats.org/officeDocument/2006/relationships" xmlns:m="http://schemas.openxmlformats.org/officeDocument/2006/math" xmlns:v="urn:schemas-microsoft-com:vml" xmlns:wp14="http://schemas.microsoft.com/office/word/2010/wordprocessingDrawing" xmlns:wp="http://schemas.openxmlformats.org/drawingml/2006/wordprocessingDrawing" xmlns:w10="urn:schemas-microsoft-com:office:word" xmlns:w="http://schemas.openxmlformats.org/wordprocessingml/2006/main" xmlns:w14="http://schemas.microsoft.com/office/word/2010/wordml" xmlns:w15="http://schemas.microsoft.com/office/word/2012/wordml" xmlns:wpg="http://schemas.microsoft.com/office/word/2010/wordprocessingGroup" xmlns:wpi="http://schemas.microsoft.com/office/word/2010/wordprocessingInk" xmlns:wne="http://schemas.microsoft.com/office/word/2006/wordml" xmlns:wps="http://schemas.microsoft.com/office/word/2010/wordprocessingShape" mc:Ignorable="w14 w15 wp14">
+  <w:p>
+    <w:pPr>
+      <w:pStyle w:val="Footer"/>
+    </w:pPr>
+  </w:p>
+</w:ftr>
+</file>
+
+<file path=word/footer3.xml><?xml version="1.0" encoding="utf-8"?>
+<w:ftr xmlns:wpc="http://schemas.microsoft.com/office/word/2010/wordprocessingCanvas" xmlns:mc="http://schemas.openxmlformats.org/markup-compatibility/2006" xmlns:o="urn:schemas-microsoft-com:office:office" xmlns:r="http://schemas.openxmlformats.org/officeDocument/2006/relationships" xmlns:m="http://schemas.openxmlformats.org/officeDocument/2006/math" xmlns:v="urn:schemas-microsoft-com:vml" xmlns:wp14="http://schemas.microsoft.com/office/word/2010/wordprocessingDrawing" xmlns:wp="http://schemas.openxmlformats.org/drawingml/2006/wordprocessingDrawing" xmlns:w10="urn:schemas-microsoft-com:office:word" xmlns:w="http://schemas.openxmlformats.org/wordprocessingml/2006/main" xmlns:w14="http://schemas.microsoft.com/office/word/2010/wordml" xmlns:w15="http://schemas.microsoft.com/office/word/2012/wordml" xmlns:wpg="http://schemas.microsoft.com/office/word/2010/wordprocessingGroup" xmlns:wpi="http://schemas.microsoft.com/office/word/2010/wordprocessingInk" xmlns:wne="http://schemas.microsoft.com/office/word/2006/wordml" xmlns:wps="http://schemas.microsoft.com/office/word/2010/wordprocessingShape" mc:Ignorable="w14 w15 wp14">
+  <w:p>
+    <w:pPr>
+      <w:pStyle w:val="Footer"/>
+    </w:pPr>
+  </w:p>
+</w:ftr>
+</file>
+
+<file path=word/footer4.xml><?xml version="1.0" encoding="utf-8"?>
 <w:ftr xmlns:wpc="http://schemas.microsoft.com/office/word/2010/wordprocessingCanvas" xmlns:mc="http://schemas.openxmlformats.org/markup-compatibility/2006" xmlns:o="urn:schemas-microsoft-com:office:office" xmlns:r="http://schemas.openxmlformats.org/officeDocument/2006/relationships" xmlns:m="http://schemas.openxmlformats.org/officeDocument/2006/math" xmlns:v="urn:schemas-microsoft-com:vml" xmlns:wp14="http://schemas.microsoft.com/office/word/2010/wordprocessingDrawing" xmlns:wp="http://schemas.openxmlformats.org/drawingml/2006/wordprocessingDrawing" xmlns:w10="urn:schemas-microsoft-com:office:word" xmlns:w="http://schemas.openxmlformats.org/wordprocessingml/2006/main" xmlns:w14="http://schemas.microsoft.com/office/word/2010/wordml" xmlns:w15="http://schemas.microsoft.com/office/word/2012/wordml" xmlns:wpg="http://schemas.microsoft.com/office/word/2010/wordprocessingGroup" xmlns:wpi="http://schemas.microsoft.com/office/word/2010/wordprocessingInk" xmlns:wne="http://schemas.microsoft.com/office/word/2006/wordml" xmlns:wps="http://schemas.microsoft.com/office/word/2010/wordprocessingShape" mc:Ignorable="w14 w15 wp14">
   <w:tbl>
     <w:tblPr>
@@ -3503,12 +3495,6 @@
       <w:gridCol w:w="3162"/>
     </w:tblGrid>
     <w:tr>
-      <w:tblPrEx>
-        <w:tblCellMar>
-          <w:top w:w="0" w:type="dxa"/>
-          <w:bottom w:w="0" w:type="dxa"/>
-        </w:tblCellMar>
-      </w:tblPrEx>
       <w:tc>
         <w:tcPr>
           <w:tcW w:w="3162" w:type="dxa"/>
@@ -3671,7 +3657,7 @@
 </w:ftr>
 </file>
 
-<file path=word/footer3.xml><?xml version="1.0" encoding="utf-8"?>
+<file path=word/footer5.xml><?xml version="1.0" encoding="utf-8"?>
 <w:ftr xmlns:wpc="http://schemas.microsoft.com/office/word/2010/wordprocessingCanvas" xmlns:mc="http://schemas.openxmlformats.org/markup-compatibility/2006" xmlns:o="urn:schemas-microsoft-com:office:office" xmlns:r="http://schemas.openxmlformats.org/officeDocument/2006/relationships" xmlns:m="http://schemas.openxmlformats.org/officeDocument/2006/math" xmlns:v="urn:schemas-microsoft-com:vml" xmlns:wp14="http://schemas.microsoft.com/office/word/2010/wordprocessingDrawing" xmlns:wp="http://schemas.openxmlformats.org/drawingml/2006/wordprocessingDrawing" xmlns:w10="urn:schemas-microsoft-com:office:word" xmlns:w="http://schemas.openxmlformats.org/wordprocessingml/2006/main" xmlns:w14="http://schemas.microsoft.com/office/word/2010/wordml" xmlns:w15="http://schemas.microsoft.com/office/word/2012/wordml" xmlns:wpg="http://schemas.microsoft.com/office/word/2010/wordprocessingGroup" xmlns:wpi="http://schemas.microsoft.com/office/word/2010/wordprocessingInk" xmlns:wne="http://schemas.microsoft.com/office/word/2006/wordml" xmlns:wps="http://schemas.microsoft.com/office/word/2010/wordprocessingShape" mc:Ignorable="w14 w15 wp14">
   <w:p>
     <w:pPr>
@@ -3701,6 +3687,16 @@
 </file>
 
 <file path=word/header1.xml><?xml version="1.0" encoding="utf-8"?>
+<w:hdr xmlns:wpc="http://schemas.microsoft.com/office/word/2010/wordprocessingCanvas" xmlns:mc="http://schemas.openxmlformats.org/markup-compatibility/2006" xmlns:o="urn:schemas-microsoft-com:office:office" xmlns:r="http://schemas.openxmlformats.org/officeDocument/2006/relationships" xmlns:m="http://schemas.openxmlformats.org/officeDocument/2006/math" xmlns:v="urn:schemas-microsoft-com:vml" xmlns:wp14="http://schemas.microsoft.com/office/word/2010/wordprocessingDrawing" xmlns:wp="http://schemas.openxmlformats.org/drawingml/2006/wordprocessingDrawing" xmlns:w10="urn:schemas-microsoft-com:office:word" xmlns:w="http://schemas.openxmlformats.org/wordprocessingml/2006/main" xmlns:w14="http://schemas.microsoft.com/office/word/2010/wordml" xmlns:w15="http://schemas.microsoft.com/office/word/2012/wordml" xmlns:wpg="http://schemas.microsoft.com/office/word/2010/wordprocessingGroup" xmlns:wpi="http://schemas.microsoft.com/office/word/2010/wordprocessingInk" xmlns:wne="http://schemas.microsoft.com/office/word/2006/wordml" xmlns:wps="http://schemas.microsoft.com/office/word/2010/wordprocessingShape" mc:Ignorable="w14 w15 wp14">
+  <w:p>
+    <w:pPr>
+      <w:pStyle w:val="Header"/>
+    </w:pPr>
+  </w:p>
+</w:hdr>
+</file>
+
+<file path=word/header2.xml><?xml version="1.0" encoding="utf-8"?>
 <w:hdr xmlns:wpc="http://schemas.microsoft.com/office/word/2010/wordprocessingCanvas" xmlns:mc="http://schemas.openxmlformats.org/markup-compatibility/2006" xmlns:o="urn:schemas-microsoft-com:office:office" xmlns:r="http://schemas.openxmlformats.org/officeDocument/2006/relationships" xmlns:m="http://schemas.openxmlformats.org/officeDocument/2006/math" xmlns:v="urn:schemas-microsoft-com:vml" xmlns:wp14="http://schemas.microsoft.com/office/word/2010/wordprocessingDrawing" xmlns:wp="http://schemas.openxmlformats.org/drawingml/2006/wordprocessingDrawing" xmlns:w10="urn:schemas-microsoft-com:office:word" xmlns:w="http://schemas.openxmlformats.org/wordprocessingml/2006/main" xmlns:w14="http://schemas.microsoft.com/office/word/2010/wordml" xmlns:w15="http://schemas.microsoft.com/office/word/2012/wordml" xmlns:wpg="http://schemas.microsoft.com/office/word/2010/wordprocessingGroup" xmlns:wpi="http://schemas.microsoft.com/office/word/2010/wordprocessingInk" xmlns:wne="http://schemas.microsoft.com/office/word/2006/wordml" xmlns:wps="http://schemas.microsoft.com/office/word/2010/wordprocessingShape" mc:Ignorable="w14 w15 wp14">
   <w:p/>
   <w:p>
@@ -3720,7 +3716,7 @@
         <w:rFonts w:ascii="Arial" w:hAnsi="Arial"/>
         <w:b/>
         <w:sz w:val="36"/>
-        <w:lang w:val="bg-BG"/>
+        <w:lang w:val="en-GB"/>
       </w:rPr>
     </w:pPr>
     <w:r>
@@ -3730,17 +3726,10 @@
         <w:sz w:val="36"/>
         <w:lang w:val="bg-BG"/>
       </w:rPr>
-      <w:t xml:space="preserve">Екип </w:t>
+      <w:t>Екип едно</w:t>
     </w:r>
-    <w:r>
-      <w:rPr>
-        <w:rFonts w:ascii="Arial" w:hAnsi="Arial"/>
-        <w:b/>
-        <w:sz w:val="36"/>
-        <w:lang w:val="bg-BG"/>
-      </w:rPr>
-      <w:t>1</w:t>
-    </w:r>
+    <w:bookmarkStart w:id="0" w:name="_GoBack"/>
+    <w:bookmarkEnd w:id="0"/>
   </w:p>
   <w:p>
     <w:pPr>
@@ -3758,7 +3747,17 @@
 </w:hdr>
 </file>
 
-<file path=word/header2.xml><?xml version="1.0" encoding="utf-8"?>
+<file path=word/header3.xml><?xml version="1.0" encoding="utf-8"?>
+<w:hdr xmlns:wpc="http://schemas.microsoft.com/office/word/2010/wordprocessingCanvas" xmlns:mc="http://schemas.openxmlformats.org/markup-compatibility/2006" xmlns:o="urn:schemas-microsoft-com:office:office" xmlns:r="http://schemas.openxmlformats.org/officeDocument/2006/relationships" xmlns:m="http://schemas.openxmlformats.org/officeDocument/2006/math" xmlns:v="urn:schemas-microsoft-com:vml" xmlns:wp14="http://schemas.microsoft.com/office/word/2010/wordprocessingDrawing" xmlns:wp="http://schemas.openxmlformats.org/drawingml/2006/wordprocessingDrawing" xmlns:w10="urn:schemas-microsoft-com:office:word" xmlns:w="http://schemas.openxmlformats.org/wordprocessingml/2006/main" xmlns:w14="http://schemas.microsoft.com/office/word/2010/wordml" xmlns:w15="http://schemas.microsoft.com/office/word/2012/wordml" xmlns:wpg="http://schemas.microsoft.com/office/word/2010/wordprocessingGroup" xmlns:wpi="http://schemas.microsoft.com/office/word/2010/wordprocessingInk" xmlns:wne="http://schemas.microsoft.com/office/word/2006/wordml" xmlns:wps="http://schemas.microsoft.com/office/word/2010/wordprocessingShape" mc:Ignorable="w14 w15 wp14">
+  <w:p>
+    <w:pPr>
+      <w:pStyle w:val="Header"/>
+    </w:pPr>
+  </w:p>
+</w:hdr>
+</file>
+
+<file path=word/header4.xml><?xml version="1.0" encoding="utf-8"?>
 <w:hdr xmlns:wpc="http://schemas.microsoft.com/office/word/2010/wordprocessingCanvas" xmlns:mc="http://schemas.openxmlformats.org/markup-compatibility/2006" xmlns:o="urn:schemas-microsoft-com:office:office" xmlns:r="http://schemas.openxmlformats.org/officeDocument/2006/relationships" xmlns:m="http://schemas.openxmlformats.org/officeDocument/2006/math" xmlns:v="urn:schemas-microsoft-com:vml" xmlns:wp14="http://schemas.microsoft.com/office/word/2010/wordprocessingDrawing" xmlns:wp="http://schemas.openxmlformats.org/drawingml/2006/wordprocessingDrawing" xmlns:w10="urn:schemas-microsoft-com:office:word" xmlns:w="http://schemas.openxmlformats.org/wordprocessingml/2006/main" xmlns:w14="http://schemas.microsoft.com/office/word/2010/wordml" xmlns:w15="http://schemas.microsoft.com/office/word/2012/wordml" xmlns:wpg="http://schemas.microsoft.com/office/word/2010/wordprocessingGroup" xmlns:wpi="http://schemas.microsoft.com/office/word/2010/wordprocessingInk" xmlns:wne="http://schemas.microsoft.com/office/word/2006/wordml" xmlns:wps="http://schemas.microsoft.com/office/word/2010/wordprocessingShape" mc:Ignorable="w14 w15 wp14">
   <w:tbl>
     <w:tblPr>
@@ -3779,12 +3778,6 @@
       <w:gridCol w:w="3179"/>
     </w:tblGrid>
     <w:tr>
-      <w:tblPrEx>
-        <w:tblCellMar>
-          <w:top w:w="0" w:type="dxa"/>
-          <w:bottom w:w="0" w:type="dxa"/>
-        </w:tblCellMar>
-      </w:tblPrEx>
       <w:tc>
         <w:tcPr>
           <w:tcW w:w="6379" w:type="dxa"/>
@@ -3826,12 +3819,6 @@
       </w:tc>
     </w:tr>
     <w:tr>
-      <w:tblPrEx>
-        <w:tblCellMar>
-          <w:top w:w="0" w:type="dxa"/>
-          <w:bottom w:w="0" w:type="dxa"/>
-        </w:tblCellMar>
-      </w:tblPrEx>
       <w:tc>
         <w:tcPr>
           <w:tcW w:w="6379" w:type="dxa"/>
@@ -3874,12 +3861,6 @@
       </w:tc>
     </w:tr>
     <w:tr>
-      <w:tblPrEx>
-        <w:tblCellMar>
-          <w:top w:w="0" w:type="dxa"/>
-          <w:bottom w:w="0" w:type="dxa"/>
-        </w:tblCellMar>
-      </w:tblPrEx>
       <w:tc>
         <w:tcPr>
           <w:tcW w:w="9558" w:type="dxa"/>
@@ -3897,7 +3878,7 @@
 </w:hdr>
 </file>
 
-<file path=word/header3.xml><?xml version="1.0" encoding="utf-8"?>
+<file path=word/header5.xml><?xml version="1.0" encoding="utf-8"?>
 <w:hdr xmlns:wpc="http://schemas.microsoft.com/office/word/2010/wordprocessingCanvas" xmlns:mc="http://schemas.openxmlformats.org/markup-compatibility/2006" xmlns:o="urn:schemas-microsoft-com:office:office" xmlns:r="http://schemas.openxmlformats.org/officeDocument/2006/relationships" xmlns:m="http://schemas.openxmlformats.org/officeDocument/2006/math" xmlns:v="urn:schemas-microsoft-com:vml" xmlns:wp14="http://schemas.microsoft.com/office/word/2010/wordprocessingDrawing" xmlns:wp="http://schemas.openxmlformats.org/drawingml/2006/wordprocessingDrawing" xmlns:w10="urn:schemas-microsoft-com:office:word" xmlns:w="http://schemas.openxmlformats.org/wordprocessingml/2006/main" xmlns:w14="http://schemas.microsoft.com/office/word/2010/wordml" xmlns:w15="http://schemas.microsoft.com/office/word/2012/wordml" xmlns:wpg="http://schemas.microsoft.com/office/word/2010/wordprocessingGroup" xmlns:wpi="http://schemas.microsoft.com/office/word/2010/wordprocessingInk" xmlns:wne="http://schemas.microsoft.com/office/word/2006/wordml" xmlns:wps="http://schemas.microsoft.com/office/word/2010/wordprocessingShape" mc:Ignorable="w14 w15 wp14">
   <w:p>
     <w:pPr>
@@ -4457,6 +4438,120 @@
     </w:lvl>
   </w:abstractNum>
   <w:abstractNum w:abstractNumId="7" w15:restartNumberingAfterBreak="0">
+    <w:nsid w:val="16403C25"/>
+    <w:multiLevelType w:val="multilevel"/>
+    <w:tmpl w:val="3B348958"/>
+    <w:lvl w:ilvl="0">
+      <w:start w:val="1"/>
+      <w:numFmt w:val="decimal"/>
+      <w:pStyle w:val="Bullet"/>
+      <w:lvlText w:val="%1."/>
+      <w:lvlJc w:val="left"/>
+      <w:pPr>
+        <w:tabs>
+          <w:tab w:val="num" w:pos="720"/>
+        </w:tabs>
+        <w:ind w:left="720" w:hanging="720"/>
+      </w:pPr>
+    </w:lvl>
+    <w:lvl w:ilvl="1">
+      <w:start w:val="1"/>
+      <w:numFmt w:val="decimal"/>
+      <w:lvlText w:val="%2."/>
+      <w:lvlJc w:val="left"/>
+      <w:pPr>
+        <w:tabs>
+          <w:tab w:val="num" w:pos="1440"/>
+        </w:tabs>
+        <w:ind w:left="1440" w:hanging="720"/>
+      </w:pPr>
+    </w:lvl>
+    <w:lvl w:ilvl="2">
+      <w:start w:val="1"/>
+      <w:numFmt w:val="decimal"/>
+      <w:lvlText w:val="%3."/>
+      <w:lvlJc w:val="left"/>
+      <w:pPr>
+        <w:tabs>
+          <w:tab w:val="num" w:pos="2160"/>
+        </w:tabs>
+        <w:ind w:left="2160" w:hanging="720"/>
+      </w:pPr>
+    </w:lvl>
+    <w:lvl w:ilvl="3">
+      <w:start w:val="1"/>
+      <w:numFmt w:val="decimal"/>
+      <w:lvlText w:val="%4."/>
+      <w:lvlJc w:val="left"/>
+      <w:pPr>
+        <w:tabs>
+          <w:tab w:val="num" w:pos="2880"/>
+        </w:tabs>
+        <w:ind w:left="2880" w:hanging="720"/>
+      </w:pPr>
+    </w:lvl>
+    <w:lvl w:ilvl="4">
+      <w:start w:val="1"/>
+      <w:numFmt w:val="decimal"/>
+      <w:lvlText w:val="%5."/>
+      <w:lvlJc w:val="left"/>
+      <w:pPr>
+        <w:tabs>
+          <w:tab w:val="num" w:pos="3600"/>
+        </w:tabs>
+        <w:ind w:left="3600" w:hanging="720"/>
+      </w:pPr>
+    </w:lvl>
+    <w:lvl w:ilvl="5">
+      <w:start w:val="1"/>
+      <w:numFmt w:val="decimal"/>
+      <w:lvlText w:val="%6."/>
+      <w:lvlJc w:val="left"/>
+      <w:pPr>
+        <w:tabs>
+          <w:tab w:val="num" w:pos="4320"/>
+        </w:tabs>
+        <w:ind w:left="4320" w:hanging="720"/>
+      </w:pPr>
+    </w:lvl>
+    <w:lvl w:ilvl="6">
+      <w:start w:val="1"/>
+      <w:numFmt w:val="decimal"/>
+      <w:lvlText w:val="%7."/>
+      <w:lvlJc w:val="left"/>
+      <w:pPr>
+        <w:tabs>
+          <w:tab w:val="num" w:pos="5040"/>
+        </w:tabs>
+        <w:ind w:left="5040" w:hanging="720"/>
+      </w:pPr>
+    </w:lvl>
+    <w:lvl w:ilvl="7">
+      <w:start w:val="1"/>
+      <w:numFmt w:val="decimal"/>
+      <w:lvlText w:val="%8."/>
+      <w:lvlJc w:val="left"/>
+      <w:pPr>
+        <w:tabs>
+          <w:tab w:val="num" w:pos="5760"/>
+        </w:tabs>
+        <w:ind w:left="5760" w:hanging="720"/>
+      </w:pPr>
+    </w:lvl>
+    <w:lvl w:ilvl="8">
+      <w:start w:val="1"/>
+      <w:numFmt w:val="decimal"/>
+      <w:lvlText w:val="%9."/>
+      <w:lvlJc w:val="left"/>
+      <w:pPr>
+        <w:tabs>
+          <w:tab w:val="num" w:pos="6480"/>
+        </w:tabs>
+        <w:ind w:left="6480" w:hanging="720"/>
+      </w:pPr>
+    </w:lvl>
+  </w:abstractNum>
+  <w:abstractNum w:abstractNumId="8" w15:restartNumberingAfterBreak="0">
     <w:nsid w:val="17CB6DC4"/>
     <w:multiLevelType w:val="singleLevel"/>
     <w:tmpl w:val="04090001"/>
@@ -4476,7 +4571,7 @@
       </w:rPr>
     </w:lvl>
   </w:abstractNum>
-  <w:abstractNum w:abstractNumId="8" w15:restartNumberingAfterBreak="0">
+  <w:abstractNum w:abstractNumId="9" w15:restartNumberingAfterBreak="0">
     <w:nsid w:val="1C4707D3"/>
     <w:multiLevelType w:val="hybridMultilevel"/>
     <w:tmpl w:val="8E3E6104"/>
@@ -4616,7 +4711,7 @@
       </w:rPr>
     </w:lvl>
   </w:abstractNum>
-  <w:abstractNum w:abstractNumId="9" w15:restartNumberingAfterBreak="0">
+  <w:abstractNum w:abstractNumId="10" w15:restartNumberingAfterBreak="0">
     <w:nsid w:val="1FBE7ABA"/>
     <w:multiLevelType w:val="hybridMultilevel"/>
     <w:tmpl w:val="1512C678"/>
@@ -4756,7 +4851,7 @@
       </w:rPr>
     </w:lvl>
   </w:abstractNum>
-  <w:abstractNum w:abstractNumId="10" w15:restartNumberingAfterBreak="0">
+  <w:abstractNum w:abstractNumId="11" w15:restartNumberingAfterBreak="0">
     <w:nsid w:val="22443AC4"/>
     <w:multiLevelType w:val="singleLevel"/>
     <w:tmpl w:val="04090001"/>
@@ -4776,7 +4871,7 @@
       </w:rPr>
     </w:lvl>
   </w:abstractNum>
-  <w:abstractNum w:abstractNumId="11" w15:restartNumberingAfterBreak="0">
+  <w:abstractNum w:abstractNumId="12" w15:restartNumberingAfterBreak="0">
     <w:nsid w:val="2D4B634E"/>
     <w:multiLevelType w:val="singleLevel"/>
     <w:tmpl w:val="04090001"/>
@@ -4796,7 +4891,7 @@
       </w:rPr>
     </w:lvl>
   </w:abstractNum>
-  <w:abstractNum w:abstractNumId="12" w15:restartNumberingAfterBreak="0">
+  <w:abstractNum w:abstractNumId="13" w15:restartNumberingAfterBreak="0">
     <w:nsid w:val="30C129BB"/>
     <w:multiLevelType w:val="hybridMultilevel"/>
     <w:tmpl w:val="4CD2989A"/>
@@ -4936,7 +5031,7 @@
       </w:rPr>
     </w:lvl>
   </w:abstractNum>
-  <w:abstractNum w:abstractNumId="13" w15:restartNumberingAfterBreak="0">
+  <w:abstractNum w:abstractNumId="14" w15:restartNumberingAfterBreak="0">
     <w:nsid w:val="31DD2C45"/>
     <w:multiLevelType w:val="singleLevel"/>
     <w:tmpl w:val="04090001"/>
@@ -4956,7 +5051,7 @@
       </w:rPr>
     </w:lvl>
   </w:abstractNum>
-  <w:abstractNum w:abstractNumId="14" w15:restartNumberingAfterBreak="0">
+  <w:abstractNum w:abstractNumId="15" w15:restartNumberingAfterBreak="0">
     <w:nsid w:val="32982B51"/>
     <w:multiLevelType w:val="singleLevel"/>
     <w:tmpl w:val="04090001"/>
@@ -4976,7 +5071,7 @@
       </w:rPr>
     </w:lvl>
   </w:abstractNum>
-  <w:abstractNum w:abstractNumId="15" w15:restartNumberingAfterBreak="0">
+  <w:abstractNum w:abstractNumId="16" w15:restartNumberingAfterBreak="0">
     <w:nsid w:val="3375481C"/>
     <w:multiLevelType w:val="singleLevel"/>
     <w:tmpl w:val="E6747DA6"/>
@@ -4996,7 +5091,7 @@
       </w:rPr>
     </w:lvl>
   </w:abstractNum>
-  <w:abstractNum w:abstractNumId="16" w15:restartNumberingAfterBreak="0">
+  <w:abstractNum w:abstractNumId="17" w15:restartNumberingAfterBreak="0">
     <w:nsid w:val="369D5471"/>
     <w:multiLevelType w:val="singleLevel"/>
     <w:tmpl w:val="04090001"/>
@@ -5016,7 +5111,7 @@
       </w:rPr>
     </w:lvl>
   </w:abstractNum>
-  <w:abstractNum w:abstractNumId="17" w15:restartNumberingAfterBreak="0">
+  <w:abstractNum w:abstractNumId="18" w15:restartNumberingAfterBreak="0">
     <w:nsid w:val="42B97F7B"/>
     <w:multiLevelType w:val="singleLevel"/>
     <w:tmpl w:val="04090001"/>
@@ -5036,7 +5131,7 @@
       </w:rPr>
     </w:lvl>
   </w:abstractNum>
-  <w:abstractNum w:abstractNumId="18" w15:restartNumberingAfterBreak="0">
+  <w:abstractNum w:abstractNumId="19" w15:restartNumberingAfterBreak="0">
     <w:nsid w:val="49994814"/>
     <w:multiLevelType w:val="hybridMultilevel"/>
     <w:tmpl w:val="B24A2D5A"/>
@@ -5176,7 +5271,7 @@
       </w:rPr>
     </w:lvl>
   </w:abstractNum>
-  <w:abstractNum w:abstractNumId="19" w15:restartNumberingAfterBreak="0">
+  <w:abstractNum w:abstractNumId="20" w15:restartNumberingAfterBreak="0">
     <w:nsid w:val="49E170D0"/>
     <w:multiLevelType w:val="singleLevel"/>
     <w:tmpl w:val="04090001"/>
@@ -5196,7 +5291,7 @@
       </w:rPr>
     </w:lvl>
   </w:abstractNum>
-  <w:abstractNum w:abstractNumId="20" w15:restartNumberingAfterBreak="0">
+  <w:abstractNum w:abstractNumId="21" w15:restartNumberingAfterBreak="0">
     <w:nsid w:val="4F64732B"/>
     <w:multiLevelType w:val="singleLevel"/>
     <w:tmpl w:val="04090001"/>
@@ -5216,7 +5311,7 @@
       </w:rPr>
     </w:lvl>
   </w:abstractNum>
-  <w:abstractNum w:abstractNumId="21" w15:restartNumberingAfterBreak="0">
+  <w:abstractNum w:abstractNumId="22" w15:restartNumberingAfterBreak="0">
     <w:nsid w:val="52DF734E"/>
     <w:multiLevelType w:val="singleLevel"/>
     <w:tmpl w:val="04090001"/>
@@ -5236,7 +5331,7 @@
       </w:rPr>
     </w:lvl>
   </w:abstractNum>
-  <w:abstractNum w:abstractNumId="22" w15:restartNumberingAfterBreak="0">
+  <w:abstractNum w:abstractNumId="23" w15:restartNumberingAfterBreak="0">
     <w:nsid w:val="6BBB39AB"/>
     <w:multiLevelType w:val="hybridMultilevel"/>
     <w:tmpl w:val="0ECAB1C2"/>
@@ -5376,7 +5471,7 @@
       </w:rPr>
     </w:lvl>
   </w:abstractNum>
-  <w:abstractNum w:abstractNumId="23" w15:restartNumberingAfterBreak="0">
+  <w:abstractNum w:abstractNumId="24" w15:restartNumberingAfterBreak="0">
     <w:nsid w:val="6C4C6BCE"/>
     <w:multiLevelType w:val="hybridMultilevel"/>
     <w:tmpl w:val="F79E1E94"/>
@@ -5516,7 +5611,7 @@
       </w:rPr>
     </w:lvl>
   </w:abstractNum>
-  <w:abstractNum w:abstractNumId="24" w15:restartNumberingAfterBreak="0">
+  <w:abstractNum w:abstractNumId="25" w15:restartNumberingAfterBreak="0">
     <w:nsid w:val="6D2F7D46"/>
     <w:multiLevelType w:val="singleLevel"/>
     <w:tmpl w:val="04090001"/>
@@ -5536,7 +5631,7 @@
       </w:rPr>
     </w:lvl>
   </w:abstractNum>
-  <w:abstractNum w:abstractNumId="25" w15:restartNumberingAfterBreak="0">
+  <w:abstractNum w:abstractNumId="26" w15:restartNumberingAfterBreak="0">
     <w:nsid w:val="71F21F2A"/>
     <w:multiLevelType w:val="singleLevel"/>
     <w:tmpl w:val="04090001"/>
@@ -5556,7 +5651,7 @@
       </w:rPr>
     </w:lvl>
   </w:abstractNum>
-  <w:abstractNum w:abstractNumId="26" w15:restartNumberingAfterBreak="0">
+  <w:abstractNum w:abstractNumId="27" w15:restartNumberingAfterBreak="0">
     <w:nsid w:val="743601FB"/>
     <w:multiLevelType w:val="singleLevel"/>
     <w:tmpl w:val="04090001"/>
@@ -5576,7 +5671,7 @@
       </w:rPr>
     </w:lvl>
   </w:abstractNum>
-  <w:abstractNum w:abstractNumId="27" w15:restartNumberingAfterBreak="0">
+  <w:abstractNum w:abstractNumId="28" w15:restartNumberingAfterBreak="0">
     <w:nsid w:val="756150CA"/>
     <w:multiLevelType w:val="singleLevel"/>
     <w:tmpl w:val="04090001"/>
@@ -5596,7 +5691,7 @@
       </w:rPr>
     </w:lvl>
   </w:abstractNum>
-  <w:abstractNum w:abstractNumId="28" w15:restartNumberingAfterBreak="0">
+  <w:abstractNum w:abstractNumId="29" w15:restartNumberingAfterBreak="0">
     <w:nsid w:val="756E3C1A"/>
     <w:multiLevelType w:val="hybridMultilevel"/>
     <w:tmpl w:val="D548BA4E"/>
@@ -5736,7 +5831,7 @@
       </w:rPr>
     </w:lvl>
   </w:abstractNum>
-  <w:abstractNum w:abstractNumId="29" w15:restartNumberingAfterBreak="0">
+  <w:abstractNum w:abstractNumId="30" w15:restartNumberingAfterBreak="0">
     <w:nsid w:val="79A168F3"/>
     <w:multiLevelType w:val="hybridMultilevel"/>
     <w:tmpl w:val="0CCE800C"/>
@@ -5876,7 +5971,7 @@
       </w:rPr>
     </w:lvl>
   </w:abstractNum>
-  <w:abstractNum w:abstractNumId="30" w15:restartNumberingAfterBreak="0">
+  <w:abstractNum w:abstractNumId="31" w15:restartNumberingAfterBreak="0">
     <w:nsid w:val="7BE434D7"/>
     <w:multiLevelType w:val="singleLevel"/>
     <w:tmpl w:val="04090001"/>
@@ -5918,16 +6013,16 @@
     </w:lvlOverride>
   </w:num>
   <w:num w:numId="3">
-    <w:abstractNumId w:val="15"/>
+    <w:abstractNumId w:val="16"/>
   </w:num>
   <w:num w:numId="4">
-    <w:abstractNumId w:val="30"/>
+    <w:abstractNumId w:val="31"/>
   </w:num>
   <w:num w:numId="5">
-    <w:abstractNumId w:val="21"/>
+    <w:abstractNumId w:val="22"/>
   </w:num>
   <w:num w:numId="6">
-    <w:abstractNumId w:val="20"/>
+    <w:abstractNumId w:val="21"/>
   </w:num>
   <w:num w:numId="7">
     <w:abstractNumId w:val="1"/>
@@ -5950,58 +6045,58 @@
     <w:abstractNumId w:val="2"/>
   </w:num>
   <w:num w:numId="9">
-    <w:abstractNumId w:val="27"/>
+    <w:abstractNumId w:val="28"/>
   </w:num>
   <w:num w:numId="10">
     <w:abstractNumId w:val="3"/>
   </w:num>
   <w:num w:numId="11">
-    <w:abstractNumId w:val="16"/>
+    <w:abstractNumId w:val="17"/>
   </w:num>
   <w:num w:numId="12">
+    <w:abstractNumId w:val="15"/>
+  </w:num>
+  <w:num w:numId="13">
+    <w:abstractNumId w:val="27"/>
+  </w:num>
+  <w:num w:numId="14">
     <w:abstractNumId w:val="14"/>
   </w:num>
-  <w:num w:numId="13">
+  <w:num w:numId="15">
+    <w:abstractNumId w:val="8"/>
+  </w:num>
+  <w:num w:numId="16">
     <w:abstractNumId w:val="26"/>
   </w:num>
-  <w:num w:numId="14">
+  <w:num w:numId="17">
+    <w:abstractNumId w:val="20"/>
+  </w:num>
+  <w:num w:numId="18">
+    <w:abstractNumId w:val="11"/>
+  </w:num>
+  <w:num w:numId="19">
+    <w:abstractNumId w:val="18"/>
+  </w:num>
+  <w:num w:numId="20">
+    <w:abstractNumId w:val="12"/>
+  </w:num>
+  <w:num w:numId="21">
+    <w:abstractNumId w:val="25"/>
+  </w:num>
+  <w:num w:numId="22">
     <w:abstractNumId w:val="13"/>
   </w:num>
-  <w:num w:numId="15">
-    <w:abstractNumId w:val="7"/>
+  <w:num w:numId="23">
+    <w:abstractNumId w:val="29"/>
   </w:num>
-  <w:num w:numId="16">
-    <w:abstractNumId w:val="25"/>
+  <w:num w:numId="24">
+    <w:abstractNumId w:val="10"/>
   </w:num>
-  <w:num w:numId="17">
+  <w:num w:numId="25">
     <w:abstractNumId w:val="19"/>
   </w:num>
-  <w:num w:numId="18">
-    <w:abstractNumId w:val="10"/>
-  </w:num>
-  <w:num w:numId="19">
-    <w:abstractNumId w:val="17"/>
-  </w:num>
-  <w:num w:numId="20">
-    <w:abstractNumId w:val="11"/>
-  </w:num>
-  <w:num w:numId="21">
-    <w:abstractNumId w:val="24"/>
-  </w:num>
-  <w:num w:numId="22">
-    <w:abstractNumId w:val="12"/>
-  </w:num>
-  <w:num w:numId="23">
-    <w:abstractNumId w:val="28"/>
-  </w:num>
-  <w:num w:numId="24">
-    <w:abstractNumId w:val="9"/>
-  </w:num>
-  <w:num w:numId="25">
-    <w:abstractNumId w:val="18"/>
-  </w:num>
   <w:num w:numId="26">
-    <w:abstractNumId w:val="29"/>
+    <w:abstractNumId w:val="30"/>
   </w:num>
   <w:num w:numId="27">
     <w:abstractNumId w:val="6"/>
@@ -6010,16 +6105,19 @@
     <w:abstractNumId w:val="5"/>
   </w:num>
   <w:num w:numId="29">
-    <w:abstractNumId w:val="8"/>
+    <w:abstractNumId w:val="9"/>
   </w:num>
   <w:num w:numId="30">
     <w:abstractNumId w:val="4"/>
   </w:num>
   <w:num w:numId="31">
+    <w:abstractNumId w:val="24"/>
+  </w:num>
+  <w:num w:numId="32">
     <w:abstractNumId w:val="23"/>
   </w:num>
-  <w:num w:numId="32">
-    <w:abstractNumId w:val="22"/>
+  <w:num w:numId="33">
+    <w:abstractNumId w:val="7"/>
   </w:num>
 </w:numbering>
 </file>
@@ -6051,6 +6149,50 @@
     <w:lsdException w:name="Subtitle" w:qFormat="1"/>
     <w:lsdException w:name="Strong" w:qFormat="1"/>
     <w:lsdException w:name="Emphasis" w:qFormat="1"/>
+    <w:lsdException w:name="Normal Table" w:semiHidden="1" w:unhideWhenUsed="1"/>
+    <w:lsdException w:name="Table Simple 1" w:semiHidden="1" w:unhideWhenUsed="1"/>
+    <w:lsdException w:name="Table Simple 2" w:semiHidden="1" w:unhideWhenUsed="1"/>
+    <w:lsdException w:name="Table Simple 3" w:semiHidden="1" w:unhideWhenUsed="1"/>
+    <w:lsdException w:name="Table Classic 1" w:semiHidden="1" w:unhideWhenUsed="1"/>
+    <w:lsdException w:name="Table Classic 2" w:semiHidden="1" w:unhideWhenUsed="1"/>
+    <w:lsdException w:name="Table Classic 3" w:semiHidden="1" w:unhideWhenUsed="1"/>
+    <w:lsdException w:name="Table Classic 4" w:semiHidden="1" w:unhideWhenUsed="1"/>
+    <w:lsdException w:name="Table Colorful 1" w:semiHidden="1" w:unhideWhenUsed="1"/>
+    <w:lsdException w:name="Table Colorful 2" w:semiHidden="1" w:unhideWhenUsed="1"/>
+    <w:lsdException w:name="Table Colorful 3" w:semiHidden="1" w:unhideWhenUsed="1"/>
+    <w:lsdException w:name="Table Columns 1" w:semiHidden="1" w:unhideWhenUsed="1"/>
+    <w:lsdException w:name="Table Columns 2" w:semiHidden="1" w:unhideWhenUsed="1"/>
+    <w:lsdException w:name="Table Columns 3" w:semiHidden="1" w:unhideWhenUsed="1"/>
+    <w:lsdException w:name="Table Columns 4" w:semiHidden="1" w:unhideWhenUsed="1"/>
+    <w:lsdException w:name="Table Columns 5" w:semiHidden="1" w:unhideWhenUsed="1"/>
+    <w:lsdException w:name="Table Grid 1" w:semiHidden="1" w:unhideWhenUsed="1"/>
+    <w:lsdException w:name="Table Grid 2" w:semiHidden="1" w:unhideWhenUsed="1"/>
+    <w:lsdException w:name="Table Grid 3" w:semiHidden="1" w:unhideWhenUsed="1"/>
+    <w:lsdException w:name="Table Grid 4" w:semiHidden="1" w:unhideWhenUsed="1"/>
+    <w:lsdException w:name="Table Grid 5" w:semiHidden="1" w:unhideWhenUsed="1"/>
+    <w:lsdException w:name="Table Grid 6" w:semiHidden="1" w:unhideWhenUsed="1"/>
+    <w:lsdException w:name="Table Grid 7" w:semiHidden="1" w:unhideWhenUsed="1"/>
+    <w:lsdException w:name="Table Grid 8" w:semiHidden="1" w:unhideWhenUsed="1"/>
+    <w:lsdException w:name="Table List 1" w:semiHidden="1" w:unhideWhenUsed="1"/>
+    <w:lsdException w:name="Table List 2" w:semiHidden="1" w:unhideWhenUsed="1"/>
+    <w:lsdException w:name="Table List 3" w:semiHidden="1" w:unhideWhenUsed="1"/>
+    <w:lsdException w:name="Table List 4" w:semiHidden="1" w:unhideWhenUsed="1"/>
+    <w:lsdException w:name="Table List 5" w:semiHidden="1" w:unhideWhenUsed="1"/>
+    <w:lsdException w:name="Table List 6" w:semiHidden="1" w:unhideWhenUsed="1"/>
+    <w:lsdException w:name="Table List 7" w:semiHidden="1" w:unhideWhenUsed="1"/>
+    <w:lsdException w:name="Table List 8" w:semiHidden="1" w:unhideWhenUsed="1"/>
+    <w:lsdException w:name="Table 3D effects 1" w:semiHidden="1" w:unhideWhenUsed="1"/>
+    <w:lsdException w:name="Table 3D effects 2" w:semiHidden="1" w:unhideWhenUsed="1"/>
+    <w:lsdException w:name="Table 3D effects 3" w:semiHidden="1" w:unhideWhenUsed="1"/>
+    <w:lsdException w:name="Table Contemporary" w:semiHidden="1" w:unhideWhenUsed="1"/>
+    <w:lsdException w:name="Table Elegant" w:semiHidden="1" w:unhideWhenUsed="1"/>
+    <w:lsdException w:name="Table Professional" w:semiHidden="1" w:unhideWhenUsed="1"/>
+    <w:lsdException w:name="Table Subtle 1" w:semiHidden="1" w:unhideWhenUsed="1"/>
+    <w:lsdException w:name="Table Subtle 2" w:semiHidden="1" w:unhideWhenUsed="1"/>
+    <w:lsdException w:name="Table Web 1" w:semiHidden="1" w:unhideWhenUsed="1"/>
+    <w:lsdException w:name="Table Web 2" w:semiHidden="1" w:unhideWhenUsed="1"/>
+    <w:lsdException w:name="Table Web 3" w:semiHidden="1" w:unhideWhenUsed="1"/>
+    <w:lsdException w:name="Table Theme" w:semiHidden="1" w:unhideWhenUsed="1"/>
     <w:lsdException w:name="Placeholder Text" w:semiHidden="1" w:uiPriority="99"/>
     <w:lsdException w:name="No Spacing" w:uiPriority="1" w:qFormat="1"/>
     <w:lsdException w:name="Light Shading" w:uiPriority="60"/>
@@ -6433,11 +6575,15 @@
   </w:style>
   <w:style w:type="character" w:default="1" w:styleId="DefaultParagraphFont">
     <w:name w:val="Default Paragraph Font"/>
+    <w:uiPriority w:val="1"/>
     <w:semiHidden/>
+    <w:unhideWhenUsed/>
   </w:style>
   <w:style w:type="table" w:default="1" w:styleId="TableNormal">
     <w:name w:val="Normal Table"/>
+    <w:uiPriority w:val="99"/>
     <w:semiHidden/>
+    <w:unhideWhenUsed/>
     <w:tblPr>
       <w:tblInd w:w="0" w:type="dxa"/>
       <w:tblCellMar>
@@ -6450,7 +6596,9 @@
   </w:style>
   <w:style w:type="numbering" w:default="1" w:styleId="NoList">
     <w:name w:val="No List"/>
+    <w:uiPriority w:val="99"/>
     <w:semiHidden/>
+    <w:unhideWhenUsed/>
   </w:style>
   <w:style w:type="paragraph" w:customStyle="1" w:styleId="Paragraph2">
     <w:name w:val="Paragraph2"/>
@@ -6773,13 +6921,13 @@
     <w:pPr>
       <w:widowControl/>
       <w:numPr>
-        <w:numId w:val="81"/>
+        <w:numId w:val="33"/>
       </w:numPr>
       <w:tabs>
         <w:tab w:val="left" w:pos="720"/>
       </w:tabs>
       <w:spacing w:before="120" w:line="240" w:lineRule="auto"/>
-      <w:ind w:left="720" w:right="360"/>
+      <w:ind w:right="360"/>
       <w:jc w:val="both"/>
     </w:pPr>
     <w:rPr>

</xml_diff>